<commit_message>
Corpo Concluído, previsa ser revisado.
</commit_message>
<xml_diff>
--- a/Modelos de caso de uso/[MOBILE] Especificação de caso de uso/1. CASO DE USO FISCAL  - MOBILE, SMTSIS.docx
+++ b/Modelos de caso de uso/[MOBILE] Especificação de caso de uso/1. CASO DE USO FISCAL  - MOBILE, SMTSIS.docx
@@ -1874,7 +1874,16 @@
           <w:szCs w:val="27"/>
         </w:rPr>
         <w:tab/>
-        <w:t xml:space="preserve">FP001.2.1.1 </w:t>
+        <w:t>FP001.3.1</w:t>
+      </w:r>
+      <w:r>
+        <w:rPr>
+          <w:rFonts w:ascii="Times New Roman" w:hAnsi="Times New Roman" w:cs="Times New Roman"/>
+          <w:b/>
+          <w:sz w:val="27"/>
+          <w:szCs w:val="27"/>
+        </w:rPr>
+        <w:t xml:space="preserve"> </w:t>
       </w:r>
       <w:r>
         <w:rPr>
@@ -2432,18 +2441,8 @@
           <w:sz w:val="27"/>
           <w:szCs w:val="27"/>
         </w:rPr>
-        <w:t xml:space="preserve"> persistidos </w:t>
-      </w:r>
-      <w:proofErr w:type="spellStart"/>
-      <w:r>
-        <w:rPr>
-          <w:rFonts w:ascii="Times New Roman" w:hAnsi="Times New Roman" w:cs="Times New Roman"/>
-          <w:sz w:val="27"/>
-          <w:szCs w:val="27"/>
-        </w:rPr>
-        <w:t>offline</w:t>
-      </w:r>
-      <w:proofErr w:type="spellEnd"/>
+        <w:t xml:space="preserve"> persistidos offline</w:t>
+      </w:r>
       <w:r>
         <w:rPr>
           <w:rFonts w:ascii="Times New Roman" w:hAnsi="Times New Roman" w:cs="Times New Roman"/>
@@ -2486,7 +2485,16 @@
           <w:sz w:val="27"/>
           <w:szCs w:val="27"/>
         </w:rPr>
-        <w:t>FP001.</w:t>
+        <w:t>FE</w:t>
+      </w:r>
+      <w:r>
+        <w:rPr>
+          <w:rFonts w:ascii="Times New Roman" w:hAnsi="Times New Roman" w:cs="Times New Roman"/>
+          <w:b/>
+          <w:sz w:val="27"/>
+          <w:szCs w:val="27"/>
+        </w:rPr>
+        <w:t>001.</w:t>
       </w:r>
       <w:r>
         <w:rPr>
@@ -2523,7 +2531,16 @@
           <w:sz w:val="27"/>
           <w:szCs w:val="27"/>
         </w:rPr>
-        <w:t>FP001</w:t>
+        <w:t>FE</w:t>
+      </w:r>
+      <w:r>
+        <w:rPr>
+          <w:rFonts w:ascii="Times New Roman" w:hAnsi="Times New Roman" w:cs="Times New Roman"/>
+          <w:b/>
+          <w:sz w:val="27"/>
+          <w:szCs w:val="27"/>
+        </w:rPr>
+        <w:t>001</w:t>
       </w:r>
       <w:r>
         <w:rPr>
@@ -2567,6 +2584,90 @@
         </w:rPr>
         <w:t xml:space="preserve"> falha.</w:t>
       </w:r>
+    </w:p>
+    <w:p>
+      <w:pPr>
+        <w:pStyle w:val="PargrafodaLista"/>
+        <w:ind w:left="792"/>
+        <w:rPr>
+          <w:rFonts w:ascii="Times New Roman" w:hAnsi="Times New Roman" w:cs="Times New Roman"/>
+          <w:sz w:val="27"/>
+          <w:szCs w:val="27"/>
+        </w:rPr>
+      </w:pPr>
+      <w:r>
+        <w:rPr>
+          <w:rFonts w:ascii="Times New Roman" w:hAnsi="Times New Roman" w:cs="Times New Roman"/>
+          <w:b/>
+          <w:sz w:val="27"/>
+          <w:szCs w:val="27"/>
+        </w:rPr>
+        <w:t>FE001</w:t>
+      </w:r>
+      <w:r>
+        <w:rPr>
+          <w:rFonts w:ascii="Times New Roman" w:hAnsi="Times New Roman" w:cs="Times New Roman"/>
+          <w:b/>
+          <w:sz w:val="27"/>
+          <w:szCs w:val="27"/>
+        </w:rPr>
+        <w:t>.</w:t>
+      </w:r>
+      <w:r>
+        <w:rPr>
+          <w:rFonts w:ascii="Times New Roman" w:hAnsi="Times New Roman" w:cs="Times New Roman"/>
+          <w:b/>
+          <w:sz w:val="27"/>
+          <w:szCs w:val="27"/>
+        </w:rPr>
+        <w:t>2.</w:t>
+      </w:r>
+      <w:r>
+        <w:rPr>
+          <w:rFonts w:ascii="Times New Roman" w:hAnsi="Times New Roman" w:cs="Times New Roman"/>
+          <w:b/>
+          <w:sz w:val="27"/>
+          <w:szCs w:val="27"/>
+        </w:rPr>
+        <w:t xml:space="preserve">3 – </w:t>
+      </w:r>
+      <w:r>
+        <w:rPr>
+          <w:rFonts w:ascii="Times New Roman" w:hAnsi="Times New Roman" w:cs="Times New Roman"/>
+          <w:sz w:val="27"/>
+          <w:szCs w:val="27"/>
+        </w:rPr>
+        <w:t xml:space="preserve">Continua a partir do </w:t>
+      </w:r>
+      <w:r>
+        <w:rPr>
+          <w:rFonts w:ascii="Times New Roman" w:hAnsi="Times New Roman" w:cs="Times New Roman"/>
+          <w:b/>
+          <w:sz w:val="27"/>
+          <w:szCs w:val="27"/>
+        </w:rPr>
+        <w:t>FP001.3</w:t>
+      </w:r>
+      <w:r>
+        <w:rPr>
+          <w:rFonts w:ascii="Times New Roman" w:hAnsi="Times New Roman" w:cs="Times New Roman"/>
+          <w:b/>
+          <w:sz w:val="27"/>
+          <w:szCs w:val="27"/>
+        </w:rPr>
+        <w:t>.</w:t>
+      </w:r>
+    </w:p>
+    <w:p>
+      <w:pPr>
+        <w:pStyle w:val="PargrafodaLista"/>
+        <w:ind w:left="792"/>
+        <w:rPr>
+          <w:rFonts w:ascii="Times New Roman" w:hAnsi="Times New Roman" w:cs="Times New Roman"/>
+          <w:sz w:val="27"/>
+          <w:szCs w:val="27"/>
+        </w:rPr>
+      </w:pPr>
     </w:p>
     <w:p>
       <w:pPr>
@@ -2644,7 +2745,7 @@
               <w:rPr>
                 <w:rFonts w:ascii="Times New Roman" w:hAnsi="Times New Roman" w:cs="Times New Roman"/>
                 <w:b/>
-                <w:sz w:val="27"/>
+                <w:sz w:val="32"/>
                 <w:szCs w:val="27"/>
               </w:rPr>
             </w:pPr>
@@ -2652,7 +2753,7 @@
               <w:rPr>
                 <w:rFonts w:ascii="Times New Roman" w:hAnsi="Times New Roman" w:cs="Times New Roman"/>
                 <w:b/>
-                <w:sz w:val="27"/>
+                <w:sz w:val="32"/>
                 <w:szCs w:val="27"/>
               </w:rPr>
               <w:t>Funcionalidade</w:t>
@@ -2670,7 +2771,7 @@
               <w:rPr>
                 <w:rFonts w:ascii="Times New Roman" w:hAnsi="Times New Roman" w:cs="Times New Roman"/>
                 <w:b/>
-                <w:sz w:val="27"/>
+                <w:sz w:val="32"/>
                 <w:szCs w:val="27"/>
               </w:rPr>
             </w:pPr>
@@ -2678,7 +2779,7 @@
               <w:rPr>
                 <w:rFonts w:ascii="Times New Roman" w:hAnsi="Times New Roman" w:cs="Times New Roman"/>
                 <w:b/>
-                <w:sz w:val="27"/>
+                <w:sz w:val="32"/>
                 <w:szCs w:val="27"/>
               </w:rPr>
               <w:t>Atendente</w:t>
@@ -2700,14 +2801,14 @@
               <w:ind w:left="0"/>
               <w:rPr>
                 <w:rFonts w:ascii="Times New Roman" w:hAnsi="Times New Roman" w:cs="Times New Roman"/>
-                <w:sz w:val="27"/>
+                <w:sz w:val="32"/>
                 <w:szCs w:val="27"/>
               </w:rPr>
             </w:pPr>
             <w:r>
               <w:rPr>
                 <w:rFonts w:ascii="Times New Roman" w:hAnsi="Times New Roman" w:cs="Times New Roman"/>
-                <w:sz w:val="27"/>
+                <w:sz w:val="32"/>
                 <w:szCs w:val="27"/>
               </w:rPr>
               <w:t>Consultar</w:t>
@@ -2715,7 +2816,7 @@
             <w:r>
               <w:rPr>
                 <w:rFonts w:ascii="Times New Roman" w:hAnsi="Times New Roman" w:cs="Times New Roman"/>
-                <w:sz w:val="27"/>
+                <w:sz w:val="32"/>
                 <w:szCs w:val="27"/>
               </w:rPr>
               <w:t xml:space="preserve"> formulários</w:t>
@@ -2723,7 +2824,7 @@
             <w:r>
               <w:rPr>
                 <w:rFonts w:ascii="Times New Roman" w:hAnsi="Times New Roman" w:cs="Times New Roman"/>
-                <w:sz w:val="27"/>
+                <w:sz w:val="32"/>
                 <w:szCs w:val="27"/>
               </w:rPr>
               <w:t xml:space="preserve"> cadastrados no sistema</w:t>
@@ -2740,14 +2841,14 @@
               <w:ind w:left="0"/>
               <w:rPr>
                 <w:rFonts w:ascii="Times New Roman" w:hAnsi="Times New Roman" w:cs="Times New Roman"/>
-                <w:sz w:val="27"/>
+                <w:sz w:val="32"/>
                 <w:szCs w:val="27"/>
               </w:rPr>
             </w:pPr>
             <w:r>
               <w:rPr>
                 <w:rFonts w:ascii="Times New Roman" w:hAnsi="Times New Roman" w:cs="Times New Roman"/>
-                <w:sz w:val="27"/>
+                <w:sz w:val="32"/>
                 <w:szCs w:val="27"/>
               </w:rPr>
               <w:t>Fiscal, usuário do sistema, devidamente autenticado e autorizado.</w:t>
@@ -2815,7 +2916,7 @@
         <w:rPr>
           <w:rFonts w:ascii="Times New Roman" w:hAnsi="Times New Roman" w:cs="Times New Roman"/>
           <w:b/>
-          <w:sz w:val="27"/>
+          <w:sz w:val="32"/>
           <w:szCs w:val="27"/>
           <w:u w:val="single"/>
         </w:rPr>
@@ -2824,7 +2925,7 @@
       <w:r>
         <w:rPr>
           <w:rFonts w:ascii="Times New Roman" w:hAnsi="Times New Roman" w:cs="Times New Roman"/>
-          <w:sz w:val="27"/>
+          <w:sz w:val="32"/>
           <w:szCs w:val="27"/>
           <w:u w:val="single"/>
         </w:rPr>
@@ -2833,20 +2934,29 @@
       <w:r>
         <w:rPr>
           <w:rFonts w:ascii="Times New Roman" w:hAnsi="Times New Roman" w:cs="Times New Roman"/>
-          <w:sz w:val="32"/>
+          <w:sz w:val="40"/>
           <w:szCs w:val="32"/>
           <w:u w:val="single"/>
         </w:rPr>
-        <w:t>- ​</w:t>
-      </w:r>
-      <w:r>
-        <w:rPr>
-          <w:rFonts w:ascii="Times New Roman" w:hAnsi="Times New Roman" w:cs="Times New Roman"/>
-          <w:b/>
+        <w:t>-</w:t>
+      </w:r>
+      <w:r>
+        <w:rPr>
+          <w:rFonts w:ascii="Times New Roman" w:hAnsi="Times New Roman" w:cs="Times New Roman"/>
           <w:sz w:val="32"/>
           <w:szCs w:val="32"/>
           <w:u w:val="single"/>
         </w:rPr>
+        <w:t xml:space="preserve"> ​</w:t>
+      </w:r>
+      <w:r>
+        <w:rPr>
+          <w:rFonts w:ascii="Times New Roman" w:hAnsi="Times New Roman" w:cs="Times New Roman"/>
+          <w:b/>
+          <w:sz w:val="32"/>
+          <w:szCs w:val="32"/>
+          <w:u w:val="single"/>
+        </w:rPr>
         <w:t xml:space="preserve">Fluxo Principal </w:t>
       </w:r>
       <w:r>
@@ -2878,86 +2988,6 @@
           <w:u w:val="single"/>
         </w:rPr>
         <w:t>Consultar formulários cadastrados</w:t>
-      </w:r>
-    </w:p>
-    <w:p>
-      <w:pPr>
-        <w:pStyle w:val="PargrafodaLista"/>
-        <w:rPr>
-          <w:rFonts w:ascii="Times New Roman" w:hAnsi="Times New Roman" w:cs="Times New Roman"/>
-          <w:sz w:val="27"/>
-          <w:szCs w:val="27"/>
-        </w:rPr>
-      </w:pPr>
-      <w:r>
-        <w:rPr>
-          <w:rFonts w:ascii="Times New Roman" w:hAnsi="Times New Roman" w:cs="Times New Roman"/>
-          <w:b/>
-          <w:sz w:val="27"/>
-          <w:szCs w:val="27"/>
-        </w:rPr>
-        <w:t xml:space="preserve">FP002.1 </w:t>
-      </w:r>
-      <w:r>
-        <w:rPr>
-          <w:rFonts w:ascii="Times New Roman" w:hAnsi="Times New Roman" w:cs="Times New Roman"/>
-          <w:sz w:val="27"/>
-          <w:szCs w:val="27"/>
-        </w:rPr>
-        <w:t xml:space="preserve">– A partir do menu principal do sistema, o fiscal, acessa o painel lateral de opções </w:t>
-      </w:r>
-      <w:r>
-        <w:rPr>
-          <w:rFonts w:ascii="Times New Roman" w:hAnsi="Times New Roman" w:cs="Times New Roman"/>
-          <w:sz w:val="27"/>
-          <w:szCs w:val="27"/>
-        </w:rPr>
-        <w:t>(ao segurar e puxar da tela da direita para a esquerda);</w:t>
-      </w:r>
-    </w:p>
-    <w:p>
-      <w:pPr>
-        <w:pStyle w:val="PargrafodaLista"/>
-        <w:ind w:left="1418"/>
-        <w:rPr>
-          <w:rFonts w:ascii="Times New Roman" w:hAnsi="Times New Roman" w:cs="Times New Roman"/>
-          <w:sz w:val="27"/>
-          <w:szCs w:val="27"/>
-        </w:rPr>
-      </w:pPr>
-      <w:r>
-        <w:rPr>
-          <w:rFonts w:ascii="Times New Roman" w:hAnsi="Times New Roman" w:cs="Times New Roman"/>
-          <w:b/>
-          <w:sz w:val="27"/>
-          <w:szCs w:val="27"/>
-        </w:rPr>
-        <w:t>FP002.1</w:t>
-      </w:r>
-      <w:r>
-        <w:rPr>
-          <w:rFonts w:ascii="Times New Roman" w:hAnsi="Times New Roman" w:cs="Times New Roman"/>
-          <w:sz w:val="27"/>
-          <w:szCs w:val="27"/>
-        </w:rPr>
-        <w:t>​.</w:t>
-      </w:r>
-      <w:r>
-        <w:rPr>
-          <w:rFonts w:ascii="Times New Roman" w:hAnsi="Times New Roman" w:cs="Times New Roman"/>
-          <w:b/>
-          <w:sz w:val="27"/>
-          <w:szCs w:val="27"/>
-        </w:rPr>
-        <w:t>1</w:t>
-      </w:r>
-      <w:r>
-        <w:rPr>
-          <w:rFonts w:ascii="Times New Roman" w:hAnsi="Times New Roman" w:cs="Times New Roman"/>
-          <w:sz w:val="27"/>
-          <w:szCs w:val="27"/>
-        </w:rPr>
-        <w:t xml:space="preserve"> - O Fiscal escolhe consultar formulários;</w:t>
       </w:r>
     </w:p>
     <w:p>
@@ -2977,56 +3007,23 @@
           <w:sz w:val="27"/>
           <w:szCs w:val="27"/>
         </w:rPr>
-        <w:t>F</w:t>
-      </w:r>
-      <w:r>
-        <w:rPr>
-          <w:rFonts w:ascii="Times New Roman" w:hAnsi="Times New Roman" w:cs="Times New Roman"/>
-          <w:b/>
-          <w:sz w:val="27"/>
-          <w:szCs w:val="27"/>
-        </w:rPr>
-        <w:t>P002.2​</w:t>
-      </w:r>
-      <w:r>
-        <w:rPr>
-          <w:rFonts w:ascii="Times New Roman" w:hAnsi="Times New Roman" w:cs="Times New Roman"/>
-          <w:sz w:val="27"/>
-          <w:szCs w:val="27"/>
-        </w:rPr>
-        <w:t xml:space="preserve"> </w:t>
-      </w:r>
-      <w:r>
-        <w:rPr>
-          <w:rFonts w:ascii="Times New Roman" w:hAnsi="Times New Roman" w:cs="Times New Roman"/>
-          <w:sz w:val="27"/>
-          <w:szCs w:val="27"/>
-        </w:rPr>
-        <w:t>–</w:t>
-      </w:r>
-      <w:r>
-        <w:rPr>
-          <w:rFonts w:ascii="Times New Roman" w:hAnsi="Times New Roman" w:cs="Times New Roman"/>
-          <w:sz w:val="27"/>
-          <w:szCs w:val="27"/>
-        </w:rPr>
-        <w:t xml:space="preserve"> </w:t>
-      </w:r>
-      <w:r>
-        <w:rPr>
-          <w:rFonts w:ascii="Times New Roman" w:hAnsi="Times New Roman" w:cs="Times New Roman"/>
-          <w:sz w:val="27"/>
-          <w:szCs w:val="27"/>
-        </w:rPr>
-        <w:t>O sistema exibe a tela de consulta, com campo para pesquisa</w:t>
-      </w:r>
-      <w:r>
-        <w:rPr>
-          <w:rFonts w:ascii="Times New Roman" w:hAnsi="Times New Roman" w:cs="Times New Roman"/>
-          <w:sz w:val="27"/>
-          <w:szCs w:val="27"/>
-        </w:rPr>
-        <w:t>;</w:t>
+        <w:t xml:space="preserve">FP002.1 </w:t>
+      </w:r>
+      <w:r>
+        <w:rPr>
+          <w:rFonts w:ascii="Times New Roman" w:hAnsi="Times New Roman" w:cs="Times New Roman"/>
+          <w:sz w:val="27"/>
+          <w:szCs w:val="27"/>
+        </w:rPr>
+        <w:t xml:space="preserve">– A partir do menu principal do sistema, o fiscal, acessa o painel lateral de opções </w:t>
+      </w:r>
+      <w:r>
+        <w:rPr>
+          <w:rFonts w:ascii="Times New Roman" w:hAnsi="Times New Roman" w:cs="Times New Roman"/>
+          <w:sz w:val="27"/>
+          <w:szCs w:val="27"/>
+        </w:rPr>
+        <w:t>(ao segurar e puxar da tela da direita para a esquerda);</w:t>
       </w:r>
     </w:p>
     <w:p>
@@ -3046,20 +3043,65 @@
           <w:sz w:val="27"/>
           <w:szCs w:val="27"/>
         </w:rPr>
-        <w:t>FP002.2.1</w:t>
-      </w:r>
-      <w:r>
-        <w:rPr>
-          <w:rFonts w:ascii="Times New Roman" w:hAnsi="Times New Roman" w:cs="Times New Roman"/>
-          <w:sz w:val="27"/>
-          <w:szCs w:val="27"/>
-        </w:rPr>
-        <w:t xml:space="preserve"> -</w:t>
-      </w:r>
-      <w:r>
-        <w:rPr>
-          <w:rFonts w:ascii="Times New Roman" w:hAnsi="Times New Roman" w:cs="Times New Roman"/>
-          <w:color w:val="FF0000"/>
+        <w:t>FP002.1</w:t>
+      </w:r>
+      <w:r>
+        <w:rPr>
+          <w:rFonts w:ascii="Times New Roman" w:hAnsi="Times New Roman" w:cs="Times New Roman"/>
+          <w:sz w:val="27"/>
+          <w:szCs w:val="27"/>
+        </w:rPr>
+        <w:t>​.</w:t>
+      </w:r>
+      <w:r>
+        <w:rPr>
+          <w:rFonts w:ascii="Times New Roman" w:hAnsi="Times New Roman" w:cs="Times New Roman"/>
+          <w:b/>
+          <w:sz w:val="27"/>
+          <w:szCs w:val="27"/>
+        </w:rPr>
+        <w:t>1</w:t>
+      </w:r>
+      <w:r>
+        <w:rPr>
+          <w:rFonts w:ascii="Times New Roman" w:hAnsi="Times New Roman" w:cs="Times New Roman"/>
+          <w:sz w:val="27"/>
+          <w:szCs w:val="27"/>
+        </w:rPr>
+        <w:t xml:space="preserve"> - O Fiscal escolhe consultar formulários;</w:t>
+      </w:r>
+    </w:p>
+    <w:p>
+      <w:pPr>
+        <w:pStyle w:val="PargrafodaLista"/>
+        <w:ind w:left="792"/>
+        <w:rPr>
+          <w:rFonts w:ascii="Times New Roman" w:hAnsi="Times New Roman" w:cs="Times New Roman"/>
+          <w:sz w:val="27"/>
+          <w:szCs w:val="27"/>
+        </w:rPr>
+      </w:pPr>
+      <w:r>
+        <w:rPr>
+          <w:rFonts w:ascii="Times New Roman" w:hAnsi="Times New Roman" w:cs="Times New Roman"/>
+          <w:b/>
+          <w:sz w:val="27"/>
+          <w:szCs w:val="27"/>
+        </w:rPr>
+        <w:t>F</w:t>
+      </w:r>
+      <w:r>
+        <w:rPr>
+          <w:rFonts w:ascii="Times New Roman" w:hAnsi="Times New Roman" w:cs="Times New Roman"/>
+          <w:b/>
+          <w:sz w:val="27"/>
+          <w:szCs w:val="27"/>
+        </w:rPr>
+        <w:t>P002.2​</w:t>
+      </w:r>
+      <w:r>
+        <w:rPr>
+          <w:rFonts w:ascii="Times New Roman" w:hAnsi="Times New Roman" w:cs="Times New Roman"/>
           <w:sz w:val="27"/>
           <w:szCs w:val="27"/>
         </w:rPr>
@@ -3071,7 +3113,31 @@
           <w:sz w:val="27"/>
           <w:szCs w:val="27"/>
         </w:rPr>
-        <w:t>O Fiscal insere os dados para pesquisa;</w:t>
+        <w:t>–</w:t>
+      </w:r>
+      <w:r>
+        <w:rPr>
+          <w:rFonts w:ascii="Times New Roman" w:hAnsi="Times New Roman" w:cs="Times New Roman"/>
+          <w:sz w:val="27"/>
+          <w:szCs w:val="27"/>
+        </w:rPr>
+        <w:t xml:space="preserve"> </w:t>
+      </w:r>
+      <w:r>
+        <w:rPr>
+          <w:rFonts w:ascii="Times New Roman" w:hAnsi="Times New Roman" w:cs="Times New Roman"/>
+          <w:sz w:val="27"/>
+          <w:szCs w:val="27"/>
+        </w:rPr>
+        <w:t>O sistema exibe a tela de consulta, com campo para pesquisa</w:t>
+      </w:r>
+      <w:r>
+        <w:rPr>
+          <w:rFonts w:ascii="Times New Roman" w:hAnsi="Times New Roman" w:cs="Times New Roman"/>
+          <w:sz w:val="27"/>
+          <w:szCs w:val="27"/>
+        </w:rPr>
+        <w:t>;</w:t>
       </w:r>
     </w:p>
     <w:p>
@@ -3091,6 +3157,52 @@
           <w:sz w:val="27"/>
           <w:szCs w:val="27"/>
         </w:rPr>
+        <w:t>FP002.2.1</w:t>
+      </w:r>
+      <w:r>
+        <w:rPr>
+          <w:rFonts w:ascii="Times New Roman" w:hAnsi="Times New Roman" w:cs="Times New Roman"/>
+          <w:sz w:val="27"/>
+          <w:szCs w:val="27"/>
+        </w:rPr>
+        <w:t xml:space="preserve"> -</w:t>
+      </w:r>
+      <w:r>
+        <w:rPr>
+          <w:rFonts w:ascii="Times New Roman" w:hAnsi="Times New Roman" w:cs="Times New Roman"/>
+          <w:color w:val="FF0000"/>
+          <w:sz w:val="27"/>
+          <w:szCs w:val="27"/>
+        </w:rPr>
+        <w:t xml:space="preserve"> </w:t>
+      </w:r>
+      <w:r>
+        <w:rPr>
+          <w:rFonts w:ascii="Times New Roman" w:hAnsi="Times New Roman" w:cs="Times New Roman"/>
+          <w:sz w:val="27"/>
+          <w:szCs w:val="27"/>
+        </w:rPr>
+        <w:t>O Fiscal insere os dados para pesquisa;</w:t>
+      </w:r>
+    </w:p>
+    <w:p>
+      <w:pPr>
+        <w:pStyle w:val="PargrafodaLista"/>
+        <w:ind w:left="792" w:firstLine="626"/>
+        <w:rPr>
+          <w:rFonts w:ascii="Times New Roman" w:hAnsi="Times New Roman" w:cs="Times New Roman"/>
+          <w:sz w:val="27"/>
+          <w:szCs w:val="27"/>
+        </w:rPr>
+      </w:pPr>
+      <w:r>
+        <w:rPr>
+          <w:rFonts w:ascii="Times New Roman" w:hAnsi="Times New Roman" w:cs="Times New Roman"/>
+          <w:b/>
+          <w:sz w:val="27"/>
+          <w:szCs w:val="27"/>
+        </w:rPr>
+        <w:lastRenderedPageBreak/>
         <w:t xml:space="preserve">FP002.2.2 </w:t>
       </w:r>
       <w:r>
@@ -3140,25 +3252,7 @@
           <w:sz w:val="27"/>
           <w:szCs w:val="27"/>
         </w:rPr>
-        <w:t xml:space="preserve"> nome, </w:t>
-      </w:r>
-      <w:proofErr w:type="spellStart"/>
-      <w:r>
-        <w:rPr>
-          <w:rFonts w:ascii="Times New Roman" w:hAnsi="Times New Roman" w:cs="Times New Roman"/>
-          <w:sz w:val="27"/>
-          <w:szCs w:val="27"/>
-        </w:rPr>
-        <w:t>cpf</w:t>
-      </w:r>
-      <w:proofErr w:type="spellEnd"/>
-      <w:r>
-        <w:rPr>
-          <w:rFonts w:ascii="Times New Roman" w:hAnsi="Times New Roman" w:cs="Times New Roman"/>
-          <w:sz w:val="27"/>
-          <w:szCs w:val="27"/>
-        </w:rPr>
-        <w:t>, id de inscrição;</w:t>
+        <w:t xml:space="preserve"> nome, cpf, id de inscrição;</w:t>
       </w:r>
     </w:p>
     <w:p>
@@ -3239,7 +3333,6 @@
           <w:sz w:val="27"/>
           <w:szCs w:val="27"/>
         </w:rPr>
-        <w:lastRenderedPageBreak/>
         <w:t>FP002.4</w:t>
       </w:r>
       <w:r>
@@ -3380,28 +3473,26 @@
           <w:sz w:val="27"/>
           <w:szCs w:val="27"/>
         </w:rPr>
-        <w:t xml:space="preserve">, de forma </w:t>
-      </w:r>
-      <w:proofErr w:type="gramStart"/>
-      <w:r>
-        <w:rPr>
-          <w:rFonts w:ascii="Times New Roman" w:hAnsi="Times New Roman" w:cs="Times New Roman"/>
-          <w:sz w:val="27"/>
-          <w:szCs w:val="27"/>
-        </w:rPr>
-        <w:t>navegável(</w:t>
-      </w:r>
-      <w:proofErr w:type="spellStart"/>
-      <w:proofErr w:type="gramEnd"/>
-      <w:r>
-        <w:rPr>
-          <w:rFonts w:ascii="Times New Roman" w:hAnsi="Times New Roman" w:cs="Times New Roman"/>
-          <w:sz w:val="27"/>
-          <w:szCs w:val="27"/>
-        </w:rPr>
-        <w:t>clicável</w:t>
-      </w:r>
-      <w:proofErr w:type="spellEnd"/>
+        <w:t>, de forma navegável</w:t>
+      </w:r>
+      <w:r>
+        <w:rPr>
+          <w:rFonts w:ascii="Times New Roman" w:hAnsi="Times New Roman" w:cs="Times New Roman"/>
+          <w:sz w:val="27"/>
+          <w:szCs w:val="27"/>
+        </w:rPr>
+        <w:t xml:space="preserve"> </w:t>
+      </w:r>
+      <w:r>
+        <w:rPr>
+          <w:rFonts w:ascii="Times New Roman" w:hAnsi="Times New Roman" w:cs="Times New Roman"/>
+          <w:sz w:val="27"/>
+          <w:szCs w:val="27"/>
+        </w:rPr>
+        <w:t>(clicável</w:t>
+      </w:r>
+      <w:bookmarkStart w:id="0" w:name="_GoBack"/>
+      <w:bookmarkEnd w:id="0"/>
       <w:r>
         <w:rPr>
           <w:rFonts w:ascii="Times New Roman" w:hAnsi="Times New Roman" w:cs="Times New Roman"/>
@@ -3568,7 +3659,6 @@
         </w:rPr>
         <w:t xml:space="preserve"> na lista: nome, </w:t>
       </w:r>
-      <w:proofErr w:type="spellStart"/>
       <w:r>
         <w:rPr>
           <w:rFonts w:ascii="Times New Roman" w:hAnsi="Times New Roman" w:cs="Times New Roman"/>
@@ -3577,7 +3667,6 @@
         </w:rPr>
         <w:t>cpf</w:t>
       </w:r>
-      <w:proofErr w:type="spellEnd"/>
       <w:r>
         <w:rPr>
           <w:rFonts w:ascii="Times New Roman" w:hAnsi="Times New Roman" w:cs="Times New Roman"/>
@@ -4766,6 +4855,7 @@
           <w:sz w:val="28"/>
           <w:szCs w:val="28"/>
         </w:rPr>
+        <w:lastRenderedPageBreak/>
         <w:t>FP003.3​</w:t>
       </w:r>
       <w:r>
@@ -4836,7 +4926,6 @@
           <w:sz w:val="28"/>
           <w:szCs w:val="28"/>
         </w:rPr>
-        <w:lastRenderedPageBreak/>
         <w:t>FP003.4</w:t>
       </w:r>
       <w:r>
@@ -4925,25 +5014,7 @@
           <w:sz w:val="28"/>
           <w:szCs w:val="28"/>
         </w:rPr>
-        <w:t>a um “</w:t>
-      </w:r>
-      <w:proofErr w:type="spellStart"/>
-      <w:r>
-        <w:rPr>
-          <w:rFonts w:ascii="Times New Roman" w:hAnsi="Times New Roman" w:cs="Times New Roman"/>
-          <w:sz w:val="28"/>
-          <w:szCs w:val="28"/>
-        </w:rPr>
-        <w:t>super-usuário</w:t>
-      </w:r>
-      <w:proofErr w:type="spellEnd"/>
-      <w:r>
-        <w:rPr>
-          <w:rFonts w:ascii="Times New Roman" w:hAnsi="Times New Roman" w:cs="Times New Roman"/>
-          <w:sz w:val="28"/>
-          <w:szCs w:val="28"/>
-        </w:rPr>
-        <w:t xml:space="preserve">” </w:t>
+        <w:t xml:space="preserve">a um “super-usuário” </w:t>
       </w:r>
       <w:r>
         <w:rPr>
@@ -6028,25 +6099,7 @@
           <w:sz w:val="28"/>
           <w:szCs w:val="28"/>
         </w:rPr>
-        <w:t>sinalizando para um “</w:t>
-      </w:r>
-      <w:proofErr w:type="spellStart"/>
-      <w:r>
-        <w:rPr>
-          <w:rFonts w:ascii="Times New Roman" w:hAnsi="Times New Roman" w:cs="Times New Roman"/>
-          <w:sz w:val="28"/>
-          <w:szCs w:val="28"/>
-        </w:rPr>
-        <w:t>super-usuário</w:t>
-      </w:r>
-      <w:proofErr w:type="spellEnd"/>
-      <w:r>
-        <w:rPr>
-          <w:rFonts w:ascii="Times New Roman" w:hAnsi="Times New Roman" w:cs="Times New Roman"/>
-          <w:sz w:val="28"/>
-          <w:szCs w:val="28"/>
-        </w:rPr>
-        <w:t>” a análise da deleção.</w:t>
+        <w:t>sinalizando para um “super-usuário” a análise da deleção.</w:t>
       </w:r>
     </w:p>
     <w:p>
@@ -6255,7 +6308,6 @@
           <w:szCs w:val="28"/>
           <w:u w:val="single"/>
         </w:rPr>
-        <w:lastRenderedPageBreak/>
         <w:t>FE004.1 - Fluxo excepcional – Justificativa ou sinalização não informada</w:t>
       </w:r>
     </w:p>
@@ -6921,8 +6973,6 @@
         </w:rPr>
         <w:t>RN003</w:t>
       </w:r>
-      <w:bookmarkStart w:id="0" w:name="_GoBack"/>
-      <w:bookmarkEnd w:id="0"/>
       <w:r>
         <w:rPr>
           <w:rFonts w:ascii="Times New Roman" w:hAnsi="Times New Roman" w:cs="Times New Roman"/>
@@ -7418,6 +7468,7 @@
           <w:sz w:val="28"/>
           <w:szCs w:val="28"/>
         </w:rPr>
+        <w:lastRenderedPageBreak/>
         <w:t>5.7.</w:t>
       </w:r>
       <w:r>
@@ -7463,7 +7514,6 @@
           <w:sz w:val="28"/>
           <w:szCs w:val="28"/>
         </w:rPr>
-        <w:lastRenderedPageBreak/>
         <w:t xml:space="preserve">5.7.1. </w:t>
       </w:r>
       <w:r>
@@ -8266,7 +8316,7 @@
 
 <file path=word/numbering.xml><?xml version="1.0" encoding="utf-8"?>
 <w:numbering xmlns:wpc="http://schemas.microsoft.com/office/word/2010/wordprocessingCanvas" xmlns:mc="http://schemas.openxmlformats.org/markup-compatibility/2006" xmlns:o="urn:schemas-microsoft-com:office:office" xmlns:r="http://schemas.openxmlformats.org/officeDocument/2006/relationships" xmlns:m="http://schemas.openxmlformats.org/officeDocument/2006/math" xmlns:v="urn:schemas-microsoft-com:vml" xmlns:wp14="http://schemas.microsoft.com/office/word/2010/wordprocessingDrawing" xmlns:wp="http://schemas.openxmlformats.org/drawingml/2006/wordprocessingDrawing" xmlns:w10="urn:schemas-microsoft-com:office:word" xmlns:w="http://schemas.openxmlformats.org/wordprocessingml/2006/main" xmlns:w14="http://schemas.microsoft.com/office/word/2010/wordml" xmlns:w15="http://schemas.microsoft.com/office/word/2012/wordml" xmlns:wpg="http://schemas.microsoft.com/office/word/2010/wordprocessingGroup" xmlns:wpi="http://schemas.microsoft.com/office/word/2010/wordprocessingInk" xmlns:wne="http://schemas.microsoft.com/office/word/2006/wordml" xmlns:wps="http://schemas.microsoft.com/office/word/2010/wordprocessingShape" mc:Ignorable="w14 w15 wp14">
-  <w:abstractNum w:abstractNumId="0">
+  <w:abstractNum w:abstractNumId="0" w15:restartNumberingAfterBreak="0">
     <w:nsid w:val="0D7B699E"/>
     <w:multiLevelType w:val="multilevel"/>
     <w:tmpl w:val="48462F88"/>
@@ -8397,7 +8447,7 @@
       </w:rPr>
     </w:lvl>
   </w:abstractNum>
-  <w:abstractNum w:abstractNumId="1">
+  <w:abstractNum w:abstractNumId="1" w15:restartNumberingAfterBreak="0">
     <w:nsid w:val="0F492041"/>
     <w:multiLevelType w:val="hybridMultilevel"/>
     <w:tmpl w:val="4080F700"/>
@@ -8483,7 +8533,7 @@
       </w:pPr>
     </w:lvl>
   </w:abstractNum>
-  <w:abstractNum w:abstractNumId="2">
+  <w:abstractNum w:abstractNumId="2" w15:restartNumberingAfterBreak="0">
     <w:nsid w:val="11633C2B"/>
     <w:multiLevelType w:val="multilevel"/>
     <w:tmpl w:val="0416001F"/>
@@ -8569,7 +8619,7 @@
       </w:pPr>
     </w:lvl>
   </w:abstractNum>
-  <w:abstractNum w:abstractNumId="3">
+  <w:abstractNum w:abstractNumId="3" w15:restartNumberingAfterBreak="0">
     <w:nsid w:val="1C1743A4"/>
     <w:multiLevelType w:val="multilevel"/>
     <w:tmpl w:val="0416001F"/>
@@ -8655,7 +8705,7 @@
       </w:pPr>
     </w:lvl>
   </w:abstractNum>
-  <w:abstractNum w:abstractNumId="4">
+  <w:abstractNum w:abstractNumId="4" w15:restartNumberingAfterBreak="0">
     <w:nsid w:val="22135E0D"/>
     <w:multiLevelType w:val="multilevel"/>
     <w:tmpl w:val="04160025"/>
@@ -8750,7 +8800,7 @@
       </w:pPr>
     </w:lvl>
   </w:abstractNum>
-  <w:abstractNum w:abstractNumId="5">
+  <w:abstractNum w:abstractNumId="5" w15:restartNumberingAfterBreak="0">
     <w:nsid w:val="335909BC"/>
     <w:multiLevelType w:val="hybridMultilevel"/>
     <w:tmpl w:val="248C6966"/>
@@ -8836,7 +8886,7 @@
       </w:pPr>
     </w:lvl>
   </w:abstractNum>
-  <w:abstractNum w:abstractNumId="6">
+  <w:abstractNum w:abstractNumId="6" w15:restartNumberingAfterBreak="0">
     <w:nsid w:val="345737A5"/>
     <w:multiLevelType w:val="multilevel"/>
     <w:tmpl w:val="0416001F"/>
@@ -8922,7 +8972,7 @@
       </w:pPr>
     </w:lvl>
   </w:abstractNum>
-  <w:abstractNum w:abstractNumId="7">
+  <w:abstractNum w:abstractNumId="7" w15:restartNumberingAfterBreak="0">
     <w:nsid w:val="38BA72E1"/>
     <w:multiLevelType w:val="hybridMultilevel"/>
     <w:tmpl w:val="E18654E4"/>
@@ -9008,7 +9058,7 @@
       </w:pPr>
     </w:lvl>
   </w:abstractNum>
-  <w:abstractNum w:abstractNumId="8">
+  <w:abstractNum w:abstractNumId="8" w15:restartNumberingAfterBreak="0">
     <w:nsid w:val="397B7528"/>
     <w:multiLevelType w:val="multilevel"/>
     <w:tmpl w:val="0416001F"/>
@@ -9094,7 +9144,7 @@
       </w:pPr>
     </w:lvl>
   </w:abstractNum>
-  <w:abstractNum w:abstractNumId="9">
+  <w:abstractNum w:abstractNumId="9" w15:restartNumberingAfterBreak="0">
     <w:nsid w:val="43E3274E"/>
     <w:multiLevelType w:val="multilevel"/>
     <w:tmpl w:val="0416001F"/>
@@ -9180,7 +9230,7 @@
       </w:pPr>
     </w:lvl>
   </w:abstractNum>
-  <w:abstractNum w:abstractNumId="10">
+  <w:abstractNum w:abstractNumId="10" w15:restartNumberingAfterBreak="0">
     <w:nsid w:val="452E36C7"/>
     <w:multiLevelType w:val="hybridMultilevel"/>
     <w:tmpl w:val="70C833BC"/>
@@ -9293,7 +9343,7 @@
       </w:rPr>
     </w:lvl>
   </w:abstractNum>
-  <w:abstractNum w:abstractNumId="11">
+  <w:abstractNum w:abstractNumId="11" w15:restartNumberingAfterBreak="0">
     <w:nsid w:val="470140A2"/>
     <w:multiLevelType w:val="multilevel"/>
     <w:tmpl w:val="0416001F"/>
@@ -9379,7 +9429,7 @@
       </w:pPr>
     </w:lvl>
   </w:abstractNum>
-  <w:abstractNum w:abstractNumId="12">
+  <w:abstractNum w:abstractNumId="12" w15:restartNumberingAfterBreak="0">
     <w:nsid w:val="575812D3"/>
     <w:multiLevelType w:val="multilevel"/>
     <w:tmpl w:val="D88062A4"/>
@@ -9519,7 +9569,7 @@
       </w:rPr>
     </w:lvl>
   </w:abstractNum>
-  <w:abstractNum w:abstractNumId="13">
+  <w:abstractNum w:abstractNumId="13" w15:restartNumberingAfterBreak="0">
     <w:nsid w:val="5CA50055"/>
     <w:multiLevelType w:val="multilevel"/>
     <w:tmpl w:val="0416001F"/>
@@ -9605,7 +9655,7 @@
       </w:pPr>
     </w:lvl>
   </w:abstractNum>
-  <w:abstractNum w:abstractNumId="14">
+  <w:abstractNum w:abstractNumId="14" w15:restartNumberingAfterBreak="0">
     <w:nsid w:val="69983FD6"/>
     <w:multiLevelType w:val="multilevel"/>
     <w:tmpl w:val="0416001F"/>
@@ -9691,7 +9741,7 @@
       </w:pPr>
     </w:lvl>
   </w:abstractNum>
-  <w:abstractNum w:abstractNumId="15">
+  <w:abstractNum w:abstractNumId="15" w15:restartNumberingAfterBreak="0">
     <w:nsid w:val="6D4C3B3D"/>
     <w:multiLevelType w:val="multilevel"/>
     <w:tmpl w:val="0416001F"/>
@@ -9777,7 +9827,7 @@
       </w:pPr>
     </w:lvl>
   </w:abstractNum>
-  <w:abstractNum w:abstractNumId="16">
+  <w:abstractNum w:abstractNumId="16" w15:restartNumberingAfterBreak="0">
     <w:nsid w:val="6D721089"/>
     <w:multiLevelType w:val="multilevel"/>
     <w:tmpl w:val="0416001F"/>
@@ -9863,7 +9913,7 @@
       </w:pPr>
     </w:lvl>
   </w:abstractNum>
-  <w:abstractNum w:abstractNumId="17">
+  <w:abstractNum w:abstractNumId="17" w15:restartNumberingAfterBreak="0">
     <w:nsid w:val="6E7B2C6B"/>
     <w:multiLevelType w:val="multilevel"/>
     <w:tmpl w:val="0416001F"/>
@@ -9949,7 +9999,7 @@
       </w:pPr>
     </w:lvl>
   </w:abstractNum>
-  <w:abstractNum w:abstractNumId="18">
+  <w:abstractNum w:abstractNumId="18" w15:restartNumberingAfterBreak="0">
     <w:nsid w:val="6FFB32B8"/>
     <w:multiLevelType w:val="multilevel"/>
     <w:tmpl w:val="EA823DE4"/>
@@ -10062,7 +10112,7 @@
       </w:rPr>
     </w:lvl>
   </w:abstractNum>
-  <w:abstractNum w:abstractNumId="19">
+  <w:abstractNum w:abstractNumId="19" w15:restartNumberingAfterBreak="0">
     <w:nsid w:val="71510260"/>
     <w:multiLevelType w:val="multilevel"/>
     <w:tmpl w:val="0416001F"/>
@@ -10148,7 +10198,7 @@
       </w:pPr>
     </w:lvl>
   </w:abstractNum>
-  <w:abstractNum w:abstractNumId="20">
+  <w:abstractNum w:abstractNumId="20" w15:restartNumberingAfterBreak="0">
     <w:nsid w:val="74407D98"/>
     <w:multiLevelType w:val="multilevel"/>
     <w:tmpl w:val="A3C09A96"/>
@@ -10262,7 +10312,7 @@
       </w:rPr>
     </w:lvl>
   </w:abstractNum>
-  <w:abstractNum w:abstractNumId="21">
+  <w:abstractNum w:abstractNumId="21" w15:restartNumberingAfterBreak="0">
     <w:nsid w:val="79796AE6"/>
     <w:multiLevelType w:val="multilevel"/>
     <w:tmpl w:val="A3C09A96"/>
@@ -11338,7 +11388,6 @@
       <w:spacing w:after="0" w:line="240" w:lineRule="auto"/>
     </w:pPr>
     <w:tblPr>
-      <w:tblInd w:w="0" w:type="dxa"/>
       <w:tblBorders>
         <w:top w:val="single" w:sz="4" w:space="0" w:color="auto"/>
         <w:left w:val="single" w:sz="4" w:space="0" w:color="auto"/>
@@ -11347,12 +11396,6 @@
         <w:insideH w:val="single" w:sz="4" w:space="0" w:color="auto"/>
         <w:insideV w:val="single" w:sz="4" w:space="0" w:color="auto"/>
       </w:tblBorders>
-      <w:tblCellMar>
-        <w:top w:w="0" w:type="dxa"/>
-        <w:left w:w="108" w:type="dxa"/>
-        <w:bottom w:w="0" w:type="dxa"/>
-        <w:right w:w="108" w:type="dxa"/>
-      </w:tblCellMar>
     </w:tblPr>
   </w:style>
   <w:style w:type="character" w:styleId="Hyperlink">
@@ -11386,7 +11429,7 @@
   <a:themeElements>
     <a:clrScheme name="Office">
       <a:dk1>
-        <a:sysClr val="windowText" lastClr="000000"/>
+        <a:sysClr val="windowText" lastClr="5F616C"/>
       </a:dk1>
       <a:lt1>
         <a:sysClr val="window" lastClr="FFFFFF"/>
@@ -11671,7 +11714,7 @@
 </file>
 
 <file path=customXml/itemProps1.xml><?xml version="1.0" encoding="utf-8"?>
-<ds:datastoreItem xmlns:ds="http://schemas.openxmlformats.org/officeDocument/2006/customXml" ds:itemID="{991E2433-218A-4430-8F27-2897CB69EA8B}">
+<ds:datastoreItem xmlns:ds="http://schemas.openxmlformats.org/officeDocument/2006/customXml" ds:itemID="{06CA1C59-ADD1-4CFD-A7B5-FE626D7B6D6A}">
   <ds:schemaRefs>
     <ds:schemaRef ds:uri="http://schemas.openxmlformats.org/officeDocument/2006/bibliography"/>
   </ds:schemaRefs>

</xml_diff>